<commit_message>
UPdated exercise descriptions to reflect xPress datamodel.
</commit_message>
<xml_diff>
--- a/SIF3Training/localeSetup/NA/Exercises/SIF3 Training Exercises - Java - 0.5 Day.docx
+++ b/SIF3Training/localeSetup/NA/Exercises/SIF3 Training Exercises - Java - 0.5 Day.docx
@@ -33,21 +33,41 @@
       <w:r>
         <w:t xml:space="preserve">ersion </w:t>
       </w:r>
-      <w:fldSimple w:instr=" DOCPROPERTY &quot;SystemVersion&quot; ">
-        <w:r>
-          <w:t>1.0</w:t>
-        </w:r>
-      </w:fldSimple>
+      <w:r>
+        <w:fldChar w:fldCharType="begin"/>
+      </w:r>
+      <w:r>
+        <w:instrText xml:space="preserve"> DOCPROPERTY "SystemVersion" </w:instrText>
+      </w:r>
+      <w:r>
+        <w:fldChar w:fldCharType="separate"/>
+      </w:r>
+      <w:r>
+        <w:t>1.1</w:t>
+      </w:r>
+      <w:r>
+        <w:fldChar w:fldCharType="end"/>
+      </w:r>
     </w:p>
     <w:p>
       <w:pPr>
         <w:pStyle w:val="DocumentTitleBlock"/>
       </w:pPr>
-      <w:fldSimple w:instr=" DOCPROPERTY &quot;Title&quot; ">
-        <w:r>
-          <w:t>SIF3 Training Exercises - Java</w:t>
-        </w:r>
-      </w:fldSimple>
+      <w:r>
+        <w:fldChar w:fldCharType="begin"/>
+      </w:r>
+      <w:r>
+        <w:instrText xml:space="preserve"> DOCPROPERTY "Title" </w:instrText>
+      </w:r>
+      <w:r>
+        <w:fldChar w:fldCharType="separate"/>
+      </w:r>
+      <w:r>
+        <w:t>SIF3 Training Exercises - Java</w:t>
+      </w:r>
+      <w:r>
+        <w:fldChar w:fldCharType="end"/>
+      </w:r>
     </w:p>
     <w:p>
       <w:pPr>
@@ -71,11 +91,21 @@
       <w:r>
         <w:t xml:space="preserve"> </w:t>
       </w:r>
-      <w:fldSimple w:instr=" DOCPROPERTY &quot;Author&quot; ">
-        <w:r>
-          <w:t>Joerg Huber</w:t>
-        </w:r>
-      </w:fldSimple>
+      <w:r>
+        <w:fldChar w:fldCharType="begin"/>
+      </w:r>
+      <w:r>
+        <w:instrText xml:space="preserve"> DOCPROPERTY "Author" </w:instrText>
+      </w:r>
+      <w:r>
+        <w:fldChar w:fldCharType="separate"/>
+      </w:r>
+      <w:r>
+        <w:t>Joerg Huber</w:t>
+      </w:r>
+      <w:r>
+        <w:fldChar w:fldCharType="end"/>
+      </w:r>
       <w:r>
         <w:t xml:space="preserve">, </w:t>
       </w:r>
@@ -131,7 +161,7 @@
         <w:fldChar w:fldCharType="separate"/>
       </w:r>
       <w:r>
-        <w:t>1.0</w:t>
+        <w:t>1.1</w:t>
       </w:r>
       <w:r>
         <w:fldChar w:fldCharType="end"/>
@@ -148,11 +178,21 @@
       <w:r>
         <w:instrText xml:space="preserve">F </w:instrText>
       </w:r>
-      <w:fldSimple w:instr=" DOCPROPERTY &quot;Status&quot; ">
-        <w:r>
-          <w:instrText>draft</w:instrText>
-        </w:r>
-      </w:fldSimple>
+      <w:r>
+        <w:fldChar w:fldCharType="begin"/>
+      </w:r>
+      <w:r>
+        <w:instrText xml:space="preserve"> DOCPROPERTY "Status" </w:instrText>
+      </w:r>
+      <w:r>
+        <w:fldChar w:fldCharType="separate"/>
+      </w:r>
+      <w:r>
+        <w:instrText>draft</w:instrText>
+      </w:r>
+      <w:r>
+        <w:fldChar w:fldCharType="end"/>
+      </w:r>
       <w:r>
         <w:instrText xml:space="preserve"> = "draft" " (</w:instrText>
       </w:r>
@@ -253,7 +293,7 @@
         <w:fldChar w:fldCharType="separate"/>
       </w:r>
       <w:r>
-        <w:t>Oct 2014</w:t>
+        <w:t>Dec 2015</w:t>
       </w:r>
       <w:r>
         <w:fldChar w:fldCharType="end"/>
@@ -288,11 +328,21 @@
       <w:r>
         <w:t xml:space="preserve">, </w:t>
       </w:r>
-      <w:fldSimple w:instr=" DOCPROPERTY &quot;Company&quot; ">
-        <w:r>
-          <w:t>Systemic Pty Ltd</w:t>
-        </w:r>
-      </w:fldSimple>
+      <w:r>
+        <w:fldChar w:fldCharType="begin"/>
+      </w:r>
+      <w:r>
+        <w:instrText xml:space="preserve"> DOCPROPERTY "Company" </w:instrText>
+      </w:r>
+      <w:r>
+        <w:fldChar w:fldCharType="separate"/>
+      </w:r>
+      <w:r>
+        <w:t>Systemic Pty Ltd</w:t>
+      </w:r>
+      <w:r>
+        <w:fldChar w:fldCharType="end"/>
+      </w:r>
     </w:p>
     <w:p>
       <w:pPr>
@@ -346,7 +396,7 @@
         <w:rPr>
           <w:noProof/>
         </w:rPr>
-        <w:instrText xml:space="preserve"> PAGEREF _Toc429993353 \h </w:instrText>
+        <w:instrText xml:space="preserve"> PAGEREF _Toc439147508 \h </w:instrText>
       </w:r>
       <w:r>
         <w:rPr>
@@ -409,7 +459,7 @@
         <w:rPr>
           <w:noProof/>
         </w:rPr>
-        <w:instrText xml:space="preserve"> PAGEREF _Toc429993354 \h </w:instrText>
+        <w:instrText xml:space="preserve"> PAGEREF _Toc439147509 \h </w:instrText>
       </w:r>
       <w:r>
         <w:rPr>
@@ -472,7 +522,7 @@
         <w:rPr>
           <w:noProof/>
         </w:rPr>
-        <w:instrText xml:space="preserve"> PAGEREF _Toc429993355 \h </w:instrText>
+        <w:instrText xml:space="preserve"> PAGEREF _Toc439147510 \h </w:instrText>
       </w:r>
       <w:r>
         <w:rPr>
@@ -535,7 +585,7 @@
         <w:rPr>
           <w:noProof/>
         </w:rPr>
-        <w:instrText xml:space="preserve"> PAGEREF _Toc429993356 \h </w:instrText>
+        <w:instrText xml:space="preserve"> PAGEREF _Toc439147511 \h </w:instrText>
       </w:r>
       <w:r>
         <w:rPr>
@@ -598,7 +648,7 @@
         <w:rPr>
           <w:noProof/>
         </w:rPr>
-        <w:instrText xml:space="preserve"> PAGEREF _Toc429993357 \h </w:instrText>
+        <w:instrText xml:space="preserve"> PAGEREF _Toc439147512 \h </w:instrText>
       </w:r>
       <w:r>
         <w:rPr>
@@ -661,7 +711,7 @@
         <w:rPr>
           <w:noProof/>
         </w:rPr>
-        <w:instrText xml:space="preserve"> PAGEREF _Toc429993358 \h </w:instrText>
+        <w:instrText xml:space="preserve"> PAGEREF _Toc439147513 \h </w:instrText>
       </w:r>
       <w:r>
         <w:rPr>
@@ -724,7 +774,7 @@
         <w:rPr>
           <w:noProof/>
         </w:rPr>
-        <w:instrText xml:space="preserve"> PAGEREF _Toc429993359 \h </w:instrText>
+        <w:instrText xml:space="preserve"> PAGEREF _Toc439147514 \h </w:instrText>
       </w:r>
       <w:r>
         <w:rPr>
@@ -787,7 +837,7 @@
         <w:rPr>
           <w:noProof/>
         </w:rPr>
-        <w:instrText xml:space="preserve"> PAGEREF _Toc429993360 \h </w:instrText>
+        <w:instrText xml:space="preserve"> PAGEREF _Toc439147515 \h </w:instrText>
       </w:r>
       <w:r>
         <w:rPr>
@@ -850,7 +900,7 @@
         <w:rPr>
           <w:noProof/>
         </w:rPr>
-        <w:instrText xml:space="preserve"> PAGEREF _Toc429993361 \h </w:instrText>
+        <w:instrText xml:space="preserve"> PAGEREF _Toc439147516 \h </w:instrText>
       </w:r>
       <w:r>
         <w:rPr>
@@ -913,7 +963,7 @@
         <w:rPr>
           <w:noProof/>
         </w:rPr>
-        <w:instrText xml:space="preserve"> PAGEREF _Toc429993362 \h </w:instrText>
+        <w:instrText xml:space="preserve"> PAGEREF _Toc439147517 \h </w:instrText>
       </w:r>
       <w:r>
         <w:rPr>
@@ -976,7 +1026,7 @@
         <w:rPr>
           <w:noProof/>
         </w:rPr>
-        <w:instrText xml:space="preserve"> PAGEREF _Toc429993363 \h </w:instrText>
+        <w:instrText xml:space="preserve"> PAGEREF _Toc439147518 \h </w:instrText>
       </w:r>
       <w:r>
         <w:rPr>
@@ -1039,7 +1089,7 @@
         <w:rPr>
           <w:noProof/>
         </w:rPr>
-        <w:instrText xml:space="preserve"> PAGEREF _Toc429993364 \h </w:instrText>
+        <w:instrText xml:space="preserve"> PAGEREF _Toc439147519 \h </w:instrText>
       </w:r>
       <w:r>
         <w:rPr>
@@ -1102,7 +1152,7 @@
         <w:rPr>
           <w:noProof/>
         </w:rPr>
-        <w:instrText xml:space="preserve"> PAGEREF _Toc429993365 \h </w:instrText>
+        <w:instrText xml:space="preserve"> PAGEREF _Toc439147520 \h </w:instrText>
       </w:r>
       <w:r>
         <w:rPr>
@@ -1165,7 +1215,7 @@
         <w:rPr>
           <w:noProof/>
         </w:rPr>
-        <w:instrText xml:space="preserve"> PAGEREF _Toc429993366 \h </w:instrText>
+        <w:instrText xml:space="preserve"> PAGEREF _Toc439147521 \h </w:instrText>
       </w:r>
       <w:r>
         <w:rPr>
@@ -1228,7 +1278,7 @@
         <w:rPr>
           <w:noProof/>
         </w:rPr>
-        <w:instrText xml:space="preserve"> PAGEREF _Toc429993367 \h </w:instrText>
+        <w:instrText xml:space="preserve"> PAGEREF _Toc439147522 \h </w:instrText>
       </w:r>
       <w:r>
         <w:rPr>
@@ -1291,7 +1341,7 @@
         <w:rPr>
           <w:noProof/>
         </w:rPr>
-        <w:instrText xml:space="preserve"> PAGEREF _Toc429993368 \h </w:instrText>
+        <w:instrText xml:space="preserve"> PAGEREF _Toc439147523 \h </w:instrText>
       </w:r>
       <w:r>
         <w:rPr>
@@ -1354,7 +1404,7 @@
         <w:rPr>
           <w:noProof/>
         </w:rPr>
-        <w:instrText xml:space="preserve"> PAGEREF _Toc429993369 \h </w:instrText>
+        <w:instrText xml:space="preserve"> PAGEREF _Toc439147524 \h </w:instrText>
       </w:r>
       <w:r>
         <w:rPr>
@@ -1417,7 +1467,7 @@
         <w:rPr>
           <w:noProof/>
         </w:rPr>
-        <w:instrText xml:space="preserve"> PAGEREF _Toc429993370 \h </w:instrText>
+        <w:instrText xml:space="preserve"> PAGEREF _Toc439147525 \h </w:instrText>
       </w:r>
       <w:r>
         <w:rPr>
@@ -1480,7 +1530,7 @@
         <w:rPr>
           <w:noProof/>
         </w:rPr>
-        <w:instrText xml:space="preserve"> PAGEREF _Toc429993371 \h </w:instrText>
+        <w:instrText xml:space="preserve"> PAGEREF _Toc439147526 \h </w:instrText>
       </w:r>
       <w:r>
         <w:rPr>
@@ -1543,7 +1593,7 @@
         <w:rPr>
           <w:noProof/>
         </w:rPr>
-        <w:instrText xml:space="preserve"> PAGEREF _Toc429993372 \h </w:instrText>
+        <w:instrText xml:space="preserve"> PAGEREF _Toc439147527 \h </w:instrText>
       </w:r>
       <w:r>
         <w:rPr>
@@ -1606,7 +1656,7 @@
         <w:rPr>
           <w:noProof/>
         </w:rPr>
-        <w:instrText xml:space="preserve"> PAGEREF _Toc429993373 \h </w:instrText>
+        <w:instrText xml:space="preserve"> PAGEREF _Toc439147528 \h </w:instrText>
       </w:r>
       <w:r>
         <w:rPr>
@@ -1669,7 +1719,7 @@
         <w:rPr>
           <w:noProof/>
         </w:rPr>
-        <w:instrText xml:space="preserve"> PAGEREF _Toc429993374 \h </w:instrText>
+        <w:instrText xml:space="preserve"> PAGEREF _Toc439147529 \h </w:instrText>
       </w:r>
       <w:r>
         <w:rPr>
@@ -1732,7 +1782,7 @@
         <w:rPr>
           <w:noProof/>
         </w:rPr>
-        <w:instrText xml:space="preserve"> PAGEREF _Toc429993375 \h </w:instrText>
+        <w:instrText xml:space="preserve"> PAGEREF _Toc439147530 \h </w:instrText>
       </w:r>
       <w:r>
         <w:rPr>
@@ -1789,7 +1839,7 @@
         <w:rPr>
           <w:noProof/>
         </w:rPr>
-        <w:instrText xml:space="preserve"> PAGEREF _Toc429993376 \h </w:instrText>
+        <w:instrText xml:space="preserve"> PAGEREF _Toc439147531 \h </w:instrText>
       </w:r>
       <w:r>
         <w:rPr>
@@ -1846,7 +1896,7 @@
         <w:rPr>
           <w:noProof/>
         </w:rPr>
-        <w:instrText xml:space="preserve"> PAGEREF _Toc429993377 \h </w:instrText>
+        <w:instrText xml:space="preserve"> PAGEREF _Toc439147532 \h </w:instrText>
       </w:r>
       <w:r>
         <w:rPr>
@@ -1890,7 +1940,7 @@
         <w:pStyle w:val="Title"/>
         <w:jc w:val="left"/>
       </w:pPr>
-      <w:bookmarkStart w:id="0" w:name="_Toc429993353"/>
+      <w:bookmarkStart w:id="0" w:name="_Toc439147508"/>
       <w:r>
         <w:lastRenderedPageBreak/>
         <w:t>General Notes</w:t>
@@ -2018,7 +2068,7 @@
       <w:pPr>
         <w:pStyle w:val="Heading1"/>
       </w:pPr>
-      <w:bookmarkStart w:id="1" w:name="_Toc429993354"/>
+      <w:bookmarkStart w:id="1" w:name="_Toc439147509"/>
       <w:r>
         <w:t xml:space="preserve">Exercise 1: </w:t>
       </w:r>
@@ -2038,7 +2088,6 @@
           <w:b/>
         </w:rPr>
       </w:pPr>
-      <w:bookmarkStart w:id="2" w:name="_GoBack"/>
       <w:r>
         <w:rPr>
           <w:b/>
@@ -2069,13 +2118,7 @@
         <w:spacing w:before="0"/>
       </w:pPr>
       <w:r>
-        <w:t xml:space="preserve">Prepare training material for </w:t>
-      </w:r>
-      <w:r>
-        <w:t>North America</w:t>
-      </w:r>
-      <w:r>
-        <w:t xml:space="preserve"> Data Model &amp; Exercises.</w:t>
+        <w:t>Prepare training material for North America Data Model &amp; Exercises.</w:t>
       </w:r>
     </w:p>
     <w:p>
@@ -2129,13 +2172,13 @@
       <w:pPr>
         <w:pStyle w:val="Heading2"/>
       </w:pPr>
-      <w:bookmarkStart w:id="3" w:name="_Toc429993153"/>
-      <w:bookmarkStart w:id="4" w:name="_Toc429993355"/>
+      <w:bookmarkStart w:id="2" w:name="_Toc429993153"/>
+      <w:bookmarkStart w:id="3" w:name="_Toc439147510"/>
       <w:r>
         <w:t>SIF3 Framework Installation</w:t>
       </w:r>
+      <w:bookmarkEnd w:id="2"/>
       <w:bookmarkEnd w:id="3"/>
-      <w:bookmarkEnd w:id="4"/>
     </w:p>
     <w:p>
       <w:pPr>
@@ -2158,29 +2201,17 @@
       <w:pPr>
         <w:pStyle w:val="Heading3"/>
       </w:pPr>
-      <w:bookmarkStart w:id="5" w:name="_Toc429993154"/>
-      <w:bookmarkStart w:id="6" w:name="_Toc429993356"/>
-      <w:r>
-        <w:t>Setup Training Project for your Locale (</w:t>
-      </w:r>
-      <w:r>
-        <w:t>North America</w:t>
-      </w:r>
-      <w:r>
-        <w:t>)</w:t>
-      </w:r>
+      <w:bookmarkStart w:id="4" w:name="_Toc429993154"/>
+      <w:bookmarkStart w:id="5" w:name="_Toc439147511"/>
+      <w:r>
+        <w:t>Setup Training Project for your Locale (North America)</w:t>
+      </w:r>
+      <w:bookmarkEnd w:id="4"/>
       <w:bookmarkEnd w:id="5"/>
-      <w:bookmarkEnd w:id="6"/>
-    </w:p>
-    <w:p>
-      <w:r>
-        <w:t xml:space="preserve">The training project caters for various locales (Australia, US). The core difference between the locales is the data model. Also exercises are geared towards the locales data model. To configure the training material for </w:t>
-      </w:r>
-      <w:r>
-        <w:t>North America</w:t>
-      </w:r>
-      <w:r>
-        <w:t>, please follow the steps below:</w:t>
+    </w:p>
+    <w:p>
+      <w:r>
+        <w:t>The training project caters for various locales (Australia, US). The core difference between the locales is the data model. Also exercises are geared towards the locales data model. To configure the training material for North America, please follow the steps below:</w:t>
       </w:r>
     </w:p>
     <w:p>
@@ -2217,19 +2248,7 @@
         </w:numPr>
       </w:pPr>
       <w:r>
-        <w:t xml:space="preserve">Set the property called “locale” to </w:t>
-      </w:r>
-      <w:r>
-        <w:t>NA</w:t>
-      </w:r>
-      <w:r>
-        <w:t xml:space="preserve"> (i.e. locale=</w:t>
-      </w:r>
-      <w:r>
-        <w:t>NA</w:t>
-      </w:r>
-      <w:r>
-        <w:t>).</w:t>
+        <w:t>Set the property called “locale” to NA (i.e. locale=NA).</w:t>
       </w:r>
     </w:p>
     <w:p>
@@ -2258,21 +2277,14 @@
     </w:p>
     <w:p>
       <w:r>
-        <w:t xml:space="preserve">You should have your training material ready for the </w:t>
-      </w:r>
-      <w:r>
-        <w:t>North America</w:t>
-      </w:r>
-      <w:r>
-        <w:t xml:space="preserve"> Data Model and exercises.</w:t>
+        <w:t>You should have your training material ready for the North America Data Model and exercises.</w:t>
       </w:r>
     </w:p>
     <w:p>
       <w:pPr>
         <w:pStyle w:val="Heading3"/>
       </w:pPr>
-      <w:bookmarkStart w:id="7" w:name="_Toc429993357"/>
-      <w:bookmarkEnd w:id="2"/>
+      <w:bookmarkStart w:id="6" w:name="_Toc439147512"/>
       <w:r>
         <w:t xml:space="preserve">DB </w:t>
       </w:r>
@@ -2280,7 +2292,7 @@
       <w:r>
         <w:t>Config</w:t>
       </w:r>
-      <w:bookmarkEnd w:id="7"/>
+      <w:bookmarkEnd w:id="6"/>
       <w:proofErr w:type="spellEnd"/>
     </w:p>
     <w:p>
@@ -2487,21 +2499,21 @@
       <w:pPr>
         <w:pStyle w:val="Heading2"/>
       </w:pPr>
-      <w:bookmarkStart w:id="8" w:name="_Toc429993358"/>
+      <w:bookmarkStart w:id="7" w:name="_Toc439147513"/>
       <w:r>
         <w:t>Modify Configurations</w:t>
       </w:r>
+      <w:bookmarkEnd w:id="7"/>
+    </w:p>
+    <w:p>
+      <w:pPr>
+        <w:pStyle w:val="Heading3"/>
+      </w:pPr>
+      <w:bookmarkStart w:id="8" w:name="_Toc439147514"/>
+      <w:r>
+        <w:t>JDBC Setup</w:t>
+      </w:r>
       <w:bookmarkEnd w:id="8"/>
-    </w:p>
-    <w:p>
-      <w:pPr>
-        <w:pStyle w:val="Heading3"/>
-      </w:pPr>
-      <w:bookmarkStart w:id="9" w:name="_Toc429993359"/>
-      <w:r>
-        <w:t>JDBC Setup</w:t>
-      </w:r>
-      <w:bookmarkEnd w:id="9"/>
     </w:p>
     <w:p>
       <w:pPr>
@@ -2579,11 +2591,11 @@
       <w:pPr>
         <w:pStyle w:val="Heading3"/>
       </w:pPr>
-      <w:bookmarkStart w:id="10" w:name="_Toc429993360"/>
+      <w:bookmarkStart w:id="9" w:name="_Toc439147515"/>
       <w:r>
         <w:t>Configuration Files</w:t>
       </w:r>
-      <w:bookmarkEnd w:id="10"/>
+      <w:bookmarkEnd w:id="9"/>
     </w:p>
     <w:p>
       <w:r>
@@ -2926,7 +2938,7 @@
         <w:t>/xml/input/</w:t>
       </w:r>
       <w:r>
-        <w:t>k12</w:t>
+        <w:t>x</w:t>
       </w:r>
       <w:r>
         <w:t>Students.xml</w:t>
@@ -2945,7 +2957,7 @@
       <w:pPr>
         <w:pStyle w:val="Heading2"/>
       </w:pPr>
-      <w:bookmarkStart w:id="11" w:name="_Toc429993361"/>
+      <w:bookmarkStart w:id="10" w:name="_Toc439147516"/>
       <w:proofErr w:type="spellStart"/>
       <w:r>
         <w:t>Classpath</w:t>
@@ -2971,7 +2983,7 @@
       <w:r>
         <w:t>, Deployment</w:t>
       </w:r>
-      <w:bookmarkEnd w:id="11"/>
+      <w:bookmarkEnd w:id="10"/>
     </w:p>
     <w:p>
       <w:r>
@@ -2993,12 +3005,12 @@
       <w:pPr>
         <w:pStyle w:val="Heading2"/>
       </w:pPr>
-      <w:bookmarkStart w:id="12" w:name="_Toc429993362"/>
+      <w:bookmarkStart w:id="11" w:name="_Toc439147517"/>
       <w:r>
         <w:lastRenderedPageBreak/>
         <w:t>Verify Installation</w:t>
       </w:r>
-      <w:bookmarkEnd w:id="12"/>
+      <w:bookmarkEnd w:id="11"/>
     </w:p>
     <w:p/>
     <w:p>
@@ -3069,7 +3081,7 @@
           <w:rPr>
             <w:rStyle w:val="Hyperlink"/>
           </w:rPr>
-          <w:t>http://localhost:&lt;port&gt;/SIF3Training-US/sif3Demo/requests/k12Students</w:t>
+          <w:t>http://localhost:&lt;port&gt;/SIF3Training/sif3Demo/requests/xStudents</w:t>
         </w:r>
       </w:hyperlink>
     </w:p>
@@ -3227,7 +3239,7 @@
       <w:pPr>
         <w:pStyle w:val="Heading1"/>
       </w:pPr>
-      <w:bookmarkStart w:id="13" w:name="_Toc429993363"/>
+      <w:bookmarkStart w:id="12" w:name="_Toc439147518"/>
       <w:r>
         <w:t>Exercise</w:t>
       </w:r>
@@ -3240,7 +3252,7 @@
       <w:r>
         <w:t>First Consumer</w:t>
       </w:r>
-      <w:bookmarkEnd w:id="13"/>
+      <w:bookmarkEnd w:id="12"/>
     </w:p>
     <w:p>
       <w:pPr>
@@ -3270,7 +3282,7 @@
       <w:pPr>
         <w:pStyle w:val="Heading2"/>
       </w:pPr>
-      <w:bookmarkStart w:id="14" w:name="_Toc429993364"/>
+      <w:bookmarkStart w:id="13" w:name="_Toc439147519"/>
       <w:r>
         <w:t xml:space="preserve">Write </w:t>
       </w:r>
@@ -3278,7 +3290,7 @@
       <w:r>
         <w:t>StudentConsumer</w:t>
       </w:r>
-      <w:bookmarkEnd w:id="14"/>
+      <w:bookmarkEnd w:id="13"/>
       <w:proofErr w:type="spellEnd"/>
     </w:p>
     <w:p>
@@ -3561,7 +3573,7 @@
       <w:pPr>
         <w:pStyle w:val="Heading2"/>
       </w:pPr>
-      <w:bookmarkStart w:id="15" w:name="_Toc429993365"/>
+      <w:bookmarkStart w:id="14" w:name="_Toc439147520"/>
       <w:r>
         <w:t xml:space="preserve">Write </w:t>
       </w:r>
@@ -3569,7 +3581,7 @@
       <w:r>
         <w:t>DemoConsumer</w:t>
       </w:r>
-      <w:bookmarkEnd w:id="15"/>
+      <w:bookmarkEnd w:id="14"/>
       <w:proofErr w:type="spellEnd"/>
     </w:p>
     <w:p>
@@ -3818,7 +3830,7 @@
       <w:pPr>
         <w:pStyle w:val="Heading2"/>
       </w:pPr>
-      <w:bookmarkStart w:id="16" w:name="_Toc429993366"/>
+      <w:bookmarkStart w:id="15" w:name="_Toc439147521"/>
       <w:r>
         <w:t xml:space="preserve">Run </w:t>
       </w:r>
@@ -3826,7 +3838,7 @@
       <w:r>
         <w:t>DemoConsumer</w:t>
       </w:r>
-      <w:bookmarkEnd w:id="16"/>
+      <w:bookmarkEnd w:id="15"/>
       <w:proofErr w:type="spellEnd"/>
     </w:p>
     <w:p>
@@ -3877,7 +3889,7 @@
           <w:sz w:val="18"/>
           <w:szCs w:val="18"/>
         </w:rPr>
-        <w:t>11</w:t>
+        <w:t>100</w:t>
       </w:r>
       <w:r>
         <w:rPr>
@@ -3971,7 +3983,7 @@
         <w:rPr>
           <w:rFonts w:ascii="Courier New" w:hAnsi="Courier New" w:cs="Courier New"/>
         </w:rPr>
-        <w:t>k12</w:t>
+        <w:t>x</w:t>
       </w:r>
       <w:r>
         <w:rPr>
@@ -4024,17 +4036,31 @@
         </w:rPr>
         <w:t>&lt;</w:t>
       </w:r>
+      <w:proofErr w:type="spellStart"/>
       <w:r>
         <w:rPr>
           <w:rFonts w:ascii="Courier New" w:hAnsi="Courier New" w:cs="Courier New"/>
         </w:rPr>
-        <w:t>k12S</w:t>
+        <w:t>x</w:t>
       </w:r>
       <w:r>
         <w:rPr>
           <w:rFonts w:ascii="Courier New" w:hAnsi="Courier New" w:cs="Courier New"/>
         </w:rPr>
-        <w:t>tudent&gt;</w:t>
+        <w:t>S</w:t>
+      </w:r>
+      <w:r>
+        <w:rPr>
+          <w:rFonts w:ascii="Courier New" w:hAnsi="Courier New" w:cs="Courier New"/>
+        </w:rPr>
+        <w:t>tudent</w:t>
+      </w:r>
+      <w:proofErr w:type="spellEnd"/>
+      <w:r>
+        <w:rPr>
+          <w:rFonts w:ascii="Courier New" w:hAnsi="Courier New" w:cs="Courier New"/>
+        </w:rPr>
+        <w:t>&gt;</w:t>
       </w:r>
       <w:r>
         <w:t xml:space="preserve"> and a list of students </w:t>
@@ -4045,11 +4071,18 @@
         </w:rPr>
         <w:t>&lt;</w:t>
       </w:r>
+      <w:proofErr w:type="spellStart"/>
       <w:r>
         <w:rPr>
           <w:rFonts w:ascii="Courier New" w:hAnsi="Courier New" w:cs="Courier New"/>
         </w:rPr>
-        <w:t>k12S</w:t>
+        <w:t>x</w:t>
+      </w:r>
+      <w:r>
+        <w:rPr>
+          <w:rFonts w:ascii="Courier New" w:hAnsi="Courier New" w:cs="Courier New"/>
+        </w:rPr>
+        <w:t>S</w:t>
       </w:r>
       <w:r>
         <w:rPr>
@@ -4065,6 +4098,7 @@
         </w:rPr>
         <w:t>s</w:t>
       </w:r>
+      <w:proofErr w:type="spellEnd"/>
       <w:r>
         <w:rPr>
           <w:rFonts w:ascii="Courier New" w:hAnsi="Courier New" w:cs="Courier New"/>
@@ -4079,11 +4113,11 @@
       <w:pPr>
         <w:pStyle w:val="Heading2"/>
       </w:pPr>
-      <w:bookmarkStart w:id="17" w:name="_Toc429993367"/>
+      <w:bookmarkStart w:id="16" w:name="_Toc439147522"/>
       <w:r>
         <w:t>Advanced Exercise</w:t>
       </w:r>
-      <w:bookmarkEnd w:id="17"/>
+      <w:bookmarkEnd w:id="16"/>
     </w:p>
     <w:p>
       <w:pPr>
@@ -4098,11 +4132,11 @@
       <w:pPr>
         <w:pStyle w:val="Heading1"/>
       </w:pPr>
-      <w:bookmarkStart w:id="18" w:name="_Toc429993368"/>
+      <w:bookmarkStart w:id="17" w:name="_Toc439147523"/>
       <w:r>
         <w:t>Exercise 3: CRUD Provider – School</w:t>
       </w:r>
-      <w:bookmarkEnd w:id="18"/>
+      <w:bookmarkEnd w:id="17"/>
     </w:p>
     <w:p>
       <w:pPr>
@@ -4170,7 +4204,7 @@
       <w:pPr>
         <w:pStyle w:val="Heading2"/>
       </w:pPr>
-      <w:bookmarkStart w:id="19" w:name="_Toc429993369"/>
+      <w:bookmarkStart w:id="18" w:name="_Toc439147524"/>
       <w:r>
         <w:t xml:space="preserve">Write </w:t>
       </w:r>
@@ -4178,7 +4212,7 @@
       <w:r>
         <w:t>SchoolProvider</w:t>
       </w:r>
-      <w:bookmarkEnd w:id="19"/>
+      <w:bookmarkEnd w:id="18"/>
       <w:proofErr w:type="spellEnd"/>
     </w:p>
     <w:p>
@@ -4545,7 +4579,7 @@
       <w:pPr>
         <w:pStyle w:val="Heading2"/>
       </w:pPr>
-      <w:bookmarkStart w:id="20" w:name="_Toc429993370"/>
+      <w:bookmarkStart w:id="19" w:name="_Toc439147525"/>
       <w:r>
         <w:lastRenderedPageBreak/>
         <w:t xml:space="preserve">Deploy </w:t>
@@ -4554,7 +4588,7 @@
       <w:r>
         <w:t>SchoolProvider</w:t>
       </w:r>
-      <w:bookmarkEnd w:id="20"/>
+      <w:bookmarkEnd w:id="19"/>
       <w:proofErr w:type="spellEnd"/>
     </w:p>
     <w:p>
@@ -4725,7 +4759,7 @@
           <w:sz w:val="20"/>
           <w:szCs w:val="20"/>
         </w:rPr>
-        <w:t>2</w:t>
+        <w:t>14</w:t>
       </w:r>
       <w:r>
         <w:rPr>
@@ -4849,7 +4883,7 @@
         <w:rPr>
           <w:rFonts w:ascii="Courier New" w:hAnsi="Courier New" w:cs="Courier New"/>
         </w:rPr>
-        <w:t>k12</w:t>
+        <w:t>x</w:t>
       </w:r>
       <w:r>
         <w:rPr>
@@ -4888,21 +4922,21 @@
       <w:pPr>
         <w:pStyle w:val="Heading2"/>
       </w:pPr>
-      <w:bookmarkStart w:id="21" w:name="_Toc429993371"/>
+      <w:bookmarkStart w:id="20" w:name="_Toc439147526"/>
       <w:r>
         <w:t>Test your School Provider</w:t>
       </w:r>
+      <w:bookmarkEnd w:id="20"/>
+    </w:p>
+    <w:p>
+      <w:pPr>
+        <w:pStyle w:val="Heading3"/>
+      </w:pPr>
+      <w:bookmarkStart w:id="21" w:name="_Toc439147527"/>
+      <w:r>
+        <w:t>Postman (Chrome Plugin) – Easy Test</w:t>
+      </w:r>
       <w:bookmarkEnd w:id="21"/>
-    </w:p>
-    <w:p>
-      <w:pPr>
-        <w:pStyle w:val="Heading3"/>
-      </w:pPr>
-      <w:bookmarkStart w:id="22" w:name="_Toc429993372"/>
-      <w:r>
-        <w:t>Postman (Chrome Plugin) – Easy Test</w:t>
-      </w:r>
-      <w:bookmarkEnd w:id="22"/>
     </w:p>
     <w:p>
       <w:r>
@@ -4985,7 +5019,7 @@
           <w:rPr>
             <w:rStyle w:val="Hyperlink"/>
           </w:rPr>
-          <w:t>http://localhost:9080/SIF3Training-US/sif3Demo/requests/k12Schools</w:t>
+          <w:t>http://localhost:9080/SIF3Training/sif3Demo/requests/xSchools</w:t>
         </w:r>
       </w:hyperlink>
     </w:p>
@@ -5023,8 +5057,30 @@
           <w:rPr>
             <w:rStyle w:val="Hyperlink"/>
           </w:rPr>
-          <w:t>http://localhost:9080/ SIF3Training-US /sif3Demo/requests/k12Schools/k12School</w:t>
+          <w:t>http://localhost:9080/ SIF3Training/sif3Demo/requests/</w:t>
         </w:r>
+        <w:proofErr w:type="spellStart"/>
+        <w:r>
+          <w:rPr>
+            <w:rStyle w:val="Hyperlink"/>
+          </w:rPr>
+          <w:t>xSchools</w:t>
+        </w:r>
+        <w:proofErr w:type="spellEnd"/>
+        <w:r>
+          <w:rPr>
+            <w:rStyle w:val="Hyperlink"/>
+          </w:rPr>
+          <w:t>/</w:t>
+        </w:r>
+        <w:proofErr w:type="spellStart"/>
+        <w:r>
+          <w:rPr>
+            <w:rStyle w:val="Hyperlink"/>
+          </w:rPr>
+          <w:t>xSchool</w:t>
+        </w:r>
+        <w:proofErr w:type="spellEnd"/>
       </w:hyperlink>
       <w:r>
         <w:t xml:space="preserve"> (remember the REST URL Presentation?). You must also provide a payload which is a School XML.</w:t>
@@ -5040,7 +5096,21 @@
           <w:rPr>
             <w:rStyle w:val="Hyperlink"/>
           </w:rPr>
-          <w:t>http://localhost:9080/ SIF3Training-US /sif3Demo/requests/k12Schools/&lt;UUID&gt;</w:t>
+          <w:t>http://localhost:9080/ SIF3Training/sif3Demo/requests/</w:t>
+        </w:r>
+        <w:proofErr w:type="spellStart"/>
+        <w:r>
+          <w:rPr>
+            <w:rStyle w:val="Hyperlink"/>
+          </w:rPr>
+          <w:t>xSchools</w:t>
+        </w:r>
+        <w:proofErr w:type="spellEnd"/>
+        <w:r>
+          <w:rPr>
+            <w:rStyle w:val="Hyperlink"/>
+          </w:rPr>
+          <w:t>/&lt;UUID&gt;</w:t>
         </w:r>
       </w:hyperlink>
       <w:r>
@@ -5051,11 +5121,11 @@
       <w:pPr>
         <w:pStyle w:val="Heading3"/>
       </w:pPr>
-      <w:bookmarkStart w:id="23" w:name="_Toc429993373"/>
+      <w:bookmarkStart w:id="22" w:name="_Toc439147528"/>
       <w:r>
         <w:t>Write School Consumer – More Work</w:t>
       </w:r>
-      <w:bookmarkEnd w:id="23"/>
+      <w:bookmarkEnd w:id="22"/>
     </w:p>
     <w:p>
       <w:r>
@@ -5163,11 +5233,11 @@
       <w:pPr>
         <w:pStyle w:val="Heading2"/>
       </w:pPr>
-      <w:bookmarkStart w:id="24" w:name="_Toc429993374"/>
+      <w:bookmarkStart w:id="23" w:name="_Toc439147529"/>
       <w:r>
         <w:t>Advanced Exercise</w:t>
       </w:r>
-      <w:bookmarkEnd w:id="24"/>
+      <w:bookmarkEnd w:id="23"/>
     </w:p>
     <w:p>
       <w:pPr>
@@ -5190,11 +5260,11 @@
       <w:pPr>
         <w:pStyle w:val="Heading1"/>
       </w:pPr>
-      <w:bookmarkStart w:id="25" w:name="_Toc429993375"/>
+      <w:bookmarkStart w:id="24" w:name="_Toc439147530"/>
       <w:r>
         <w:t>Exercise 4: Consumer Multi-Object CRUD</w:t>
       </w:r>
-      <w:bookmarkEnd w:id="25"/>
+      <w:bookmarkEnd w:id="24"/>
     </w:p>
     <w:p>
       <w:pPr>
@@ -5703,9 +5773,8 @@
           <w:sz w:val="20"/>
           <w:szCs w:val="20"/>
         </w:rPr>
-        <w:t>objFactory.createStudentCollectionType</w:t>
-      </w:r>
-      <w:proofErr w:type="spellEnd"/>
+        <w:t>objFactory.create</w:t>
+      </w:r>
       <w:r>
         <w:rPr>
           <w:rFonts w:ascii="Courier New" w:hAnsi="Courier New" w:cs="Courier New"/>
@@ -5713,16 +5782,34 @@
           <w:sz w:val="20"/>
           <w:szCs w:val="20"/>
         </w:rPr>
-        <w:t>(</w:t>
-      </w:r>
-      <w:proofErr w:type="gramEnd"/>
+        <w:t>X</w:t>
+      </w:r>
       <w:r>
         <w:rPr>
           <w:rFonts w:ascii="Courier New" w:hAnsi="Courier New" w:cs="Courier New"/>
           <w:color w:val="000000"/>
           <w:sz w:val="20"/>
           <w:szCs w:val="20"/>
-          <w:u w:val="single"/>
+        </w:rPr>
+        <w:t>StudentCollectionType</w:t>
+      </w:r>
+      <w:proofErr w:type="spellEnd"/>
+      <w:r>
+        <w:rPr>
+          <w:rFonts w:ascii="Courier New" w:hAnsi="Courier New" w:cs="Courier New"/>
+          <w:color w:val="000000"/>
+          <w:sz w:val="20"/>
+          <w:szCs w:val="20"/>
+        </w:rPr>
+        <w:t>(</w:t>
+      </w:r>
+      <w:proofErr w:type="gramEnd"/>
+      <w:r>
+        <w:rPr>
+          <w:rFonts w:ascii="Courier New" w:hAnsi="Courier New" w:cs="Courier New"/>
+          <w:color w:val="000000"/>
+          <w:sz w:val="20"/>
+          <w:szCs w:val="20"/>
         </w:rPr>
         <w:t>);</w:t>
       </w:r>
@@ -5807,7 +5894,17 @@
           <w:color w:val="000000"/>
           <w:szCs w:val="22"/>
         </w:rPr>
-        <w:t xml:space="preserve"> at the top of the class to the correct location.</w:t>
+        <w:t xml:space="preserve"> at the top of the class to </w:t>
+      </w:r>
+      <w:bookmarkStart w:id="25" w:name="_GoBack"/>
+      <w:bookmarkEnd w:id="25"/>
+      <w:r>
+        <w:rPr>
+          <w:rFonts w:asciiTheme="minorHAnsi" w:hAnsiTheme="minorHAnsi" w:cstheme="minorHAnsi"/>
+          <w:color w:val="000000"/>
+          <w:szCs w:val="22"/>
+        </w:rPr>
+        <w:t>the correct location.</w:t>
       </w:r>
     </w:p>
     <w:p>
@@ -5922,7 +6019,7 @@
         <w:pStyle w:val="Title"/>
       </w:pPr>
       <w:bookmarkStart w:id="26" w:name="_Toc399940483"/>
-      <w:bookmarkStart w:id="27" w:name="_Toc429993376"/>
+      <w:bookmarkStart w:id="27" w:name="_Toc439147531"/>
       <w:r>
         <w:lastRenderedPageBreak/>
         <w:t>Appendix A: Classpath &amp; Deployment</w:t>
@@ -6878,7 +6975,7 @@
         <w:pStyle w:val="Title"/>
       </w:pPr>
       <w:bookmarkStart w:id="28" w:name="_Toc399940484"/>
-      <w:bookmarkStart w:id="29" w:name="_Toc429993377"/>
+      <w:bookmarkStart w:id="29" w:name="_Toc439147532"/>
       <w:r>
         <w:lastRenderedPageBreak/>
         <w:t>Appendix B: REST Client – Chrome Postman</w:t>
@@ -7048,15 +7145,25 @@
     <w:r>
       <w:instrText xml:space="preserve"> QUOTE "Revision: " </w:instrText>
     </w:r>
-    <w:fldSimple w:instr=" DOCPROPERTY &quot;Revision&quot; ">
-      <w:r>
-        <w:instrText>1.0</w:instrText>
-      </w:r>
-    </w:fldSimple>
     <w:r>
       <w:fldChar w:fldCharType="begin"/>
     </w:r>
     <w:r>
+      <w:instrText xml:space="preserve"> DOCPROPERTY "Revision" </w:instrText>
+    </w:r>
+    <w:r>
+      <w:fldChar w:fldCharType="separate"/>
+    </w:r>
+    <w:r>
+      <w:instrText>1.1</w:instrText>
+    </w:r>
+    <w:r>
+      <w:fldChar w:fldCharType="end"/>
+    </w:r>
+    <w:r>
+      <w:fldChar w:fldCharType="begin"/>
+    </w:r>
+    <w:r>
       <w:instrText xml:space="preserve"> </w:instrText>
     </w:r>
     <w:r>
@@ -7065,11 +7172,21 @@
     <w:r>
       <w:instrText xml:space="preserve">F </w:instrText>
     </w:r>
-    <w:fldSimple w:instr=" DOCPROPERTY &quot;Status&quot; ">
-      <w:r>
-        <w:instrText>draft</w:instrText>
-      </w:r>
-    </w:fldSimple>
+    <w:r>
+      <w:fldChar w:fldCharType="begin"/>
+    </w:r>
+    <w:r>
+      <w:instrText xml:space="preserve"> DOCPROPERTY "Status" </w:instrText>
+    </w:r>
+    <w:r>
+      <w:fldChar w:fldCharType="separate"/>
+    </w:r>
+    <w:r>
+      <w:instrText>draft</w:instrText>
+    </w:r>
+    <w:r>
+      <w:fldChar w:fldCharType="end"/>
+    </w:r>
     <w:r>
       <w:instrText xml:space="preserve"> = "draft" " (</w:instrText>
     </w:r>
@@ -7138,7 +7255,7 @@
       <w:fldChar w:fldCharType="separate"/>
     </w:r>
     <w:r>
-      <w:t>Revision: 1.0</w:t>
+      <w:t>Revision: 1.1</w:t>
     </w:r>
     <w:r>
       <w:rPr>
@@ -7169,19 +7286,39 @@
     <w:r>
       <w:tab/>
     </w:r>
-    <w:fldSimple w:instr=" DOCPROPERTY &quot;Title&quot; ">
-      <w:r>
-        <w:t>SIF3 Training Exercises - Java</w:t>
-      </w:r>
-    </w:fldSimple>
+    <w:r>
+      <w:fldChar w:fldCharType="begin"/>
+    </w:r>
+    <w:r>
+      <w:instrText xml:space="preserve"> DOCPROPERTY "Title" </w:instrText>
+    </w:r>
+    <w:r>
+      <w:fldChar w:fldCharType="separate"/>
+    </w:r>
+    <w:r>
+      <w:t>SIF3 Training Exercises - Java</w:t>
+    </w:r>
+    <w:r>
+      <w:fldChar w:fldCharType="end"/>
+    </w:r>
     <w:r>
       <w:t xml:space="preserve"> (</w:t>
     </w:r>
-    <w:fldSimple w:instr=" DOCPROPERTY &quot;SystemAbbreviation&quot; ">
-      <w:r>
-        <w:t>BC_EX_JAVA</w:t>
-      </w:r>
-    </w:fldSimple>
+    <w:r>
+      <w:fldChar w:fldCharType="begin"/>
+    </w:r>
+    <w:r>
+      <w:instrText xml:space="preserve"> DOCPROPERTY "SystemAbbreviation" </w:instrText>
+    </w:r>
+    <w:r>
+      <w:fldChar w:fldCharType="separate"/>
+    </w:r>
+    <w:r>
+      <w:t>BC_EX_JAVA</w:t>
+    </w:r>
+    <w:r>
+      <w:fldChar w:fldCharType="end"/>
+    </w:r>
     <w:r>
       <w:t>)</w:t>
     </w:r>
@@ -7200,7 +7337,7 @@
       <w:fldChar w:fldCharType="separate"/>
     </w:r>
     <w:r>
-      <w:t>Oct 2014</w:t>
+      <w:t>Dec 2015</w:t>
     </w:r>
     <w:r>
       <w:fldChar w:fldCharType="end"/>
@@ -7222,7 +7359,7 @@
       <w:fldChar w:fldCharType="separate"/>
     </w:r>
     <w:r>
-      <w:t>1.0</w:t>
+      <w:t>1.1</w:t>
     </w:r>
     <w:r>
       <w:fldChar w:fldCharType="end"/>
@@ -7249,7 +7386,7 @@
       <w:rPr>
         <w:noProof/>
       </w:rPr>
-      <w:t>2</w:t>
+      <w:t>10</w:t>
     </w:r>
     <w:r>
       <w:fldChar w:fldCharType="end"/>
@@ -7257,14 +7394,27 @@
     <w:r>
       <w:t xml:space="preserve"> of </w:t>
     </w:r>
-    <w:fldSimple w:instr=" NUMPAGES ">
-      <w:r>
-        <w:rPr>
-          <w:noProof/>
-        </w:rPr>
-        <w:t>11</w:t>
-      </w:r>
-    </w:fldSimple>
+    <w:r>
+      <w:fldChar w:fldCharType="begin"/>
+    </w:r>
+    <w:r>
+      <w:instrText xml:space="preserve"> NUMPAGES </w:instrText>
+    </w:r>
+    <w:r>
+      <w:fldChar w:fldCharType="separate"/>
+    </w:r>
+    <w:r>
+      <w:rPr>
+        <w:noProof/>
+      </w:rPr>
+      <w:t>11</w:t>
+    </w:r>
+    <w:r>
+      <w:rPr>
+        <w:noProof/>
+      </w:rPr>
+      <w:fldChar w:fldCharType="end"/>
+    </w:r>
     <w:r>
       <w:rPr>
         <w:noProof/>
@@ -7272,7 +7422,7 @@
       <mc:AlternateContent>
         <mc:Choice Requires="wps">
           <w:drawing>
-            <wp:anchor distT="0" distB="0" distL="114300" distR="114300" simplePos="0" relativeHeight="251657216" behindDoc="0" locked="1" layoutInCell="0" allowOverlap="0">
+            <wp:anchor distT="0" distB="0" distL="114300" distR="114300" simplePos="0" relativeHeight="251657216" behindDoc="0" locked="1" layoutInCell="0" allowOverlap="0" wp14:anchorId="2F883A2A" wp14:editId="182C2C76">
               <wp:simplePos x="0" y="0"/>
               <wp:positionH relativeFrom="page">
                 <wp:posOffset>720090</wp:posOffset>
@@ -7351,19 +7501,42 @@
     <w:pPr>
       <w:pStyle w:val="Footer"/>
     </w:pPr>
-    <w:fldSimple w:instr=" DOCPROPERTY &quot;SystemAbbreviation&quot; ">
-      <w:r>
-        <w:t>BC_EX_JAVA</w:t>
-      </w:r>
-    </w:fldSimple>
+    <w:r>
+      <w:fldChar w:fldCharType="begin"/>
+    </w:r>
+    <w:r>
+      <w:instrText xml:space="preserve"> DOCPROPERTY "SystemAbbreviation" </w:instrText>
+    </w:r>
+    <w:r>
+      <w:fldChar w:fldCharType="separate"/>
+    </w:r>
+    <w:r>
+      <w:t>BC_EX_JAVA</w:t>
+    </w:r>
+    <w:r>
+      <w:fldChar w:fldCharType="end"/>
+    </w:r>
     <w:r>
       <w:t xml:space="preserve"> Version </w:t>
     </w:r>
-    <w:fldSimple w:instr=" DOCPROPERTY &quot;SystemVersion&quot; ">
-      <w:r>
-        <w:t>1.0</w:t>
-      </w:r>
-    </w:fldSimple>
+    <w:r>
+      <w:fldChar w:fldCharType="begin"/>
+    </w:r>
+    <w:r>
+      <w:instrText xml:space="preserve"> DOCPR</w:instrText>
+    </w:r>
+    <w:r>
+      <w:instrText xml:space="preserve">OPERTY "SystemVersion" </w:instrText>
+    </w:r>
+    <w:r>
+      <w:fldChar w:fldCharType="separate"/>
+    </w:r>
+    <w:r>
+      <w:t>1.1</w:t>
+    </w:r>
+    <w:r>
+      <w:fldChar w:fldCharType="end"/>
+    </w:r>
     <w:r>
       <w:tab/>
     </w:r>
@@ -7376,15 +7549,25 @@
     <w:r>
       <w:instrText xml:space="preserve"> QUOTE "Revision: " </w:instrText>
     </w:r>
-    <w:fldSimple w:instr=" DOCPROPERTY &quot;Revision&quot; ">
-      <w:r>
-        <w:instrText>1.0</w:instrText>
-      </w:r>
-    </w:fldSimple>
     <w:r>
       <w:fldChar w:fldCharType="begin"/>
     </w:r>
     <w:r>
+      <w:instrText xml:space="preserve"> DOCPROPERTY "Revision" </w:instrText>
+    </w:r>
+    <w:r>
+      <w:fldChar w:fldCharType="separate"/>
+    </w:r>
+    <w:r>
+      <w:instrText>1.1</w:instrText>
+    </w:r>
+    <w:r>
+      <w:fldChar w:fldCharType="end"/>
+    </w:r>
+    <w:r>
+      <w:fldChar w:fldCharType="begin"/>
+    </w:r>
+    <w:r>
       <w:instrText xml:space="preserve"> </w:instrText>
     </w:r>
     <w:r>
@@ -7393,11 +7576,21 @@
     <w:r>
       <w:instrText xml:space="preserve">F </w:instrText>
     </w:r>
-    <w:fldSimple w:instr=" DOCPROPERTY &quot;Status&quot; ">
-      <w:r>
-        <w:instrText>draft</w:instrText>
-      </w:r>
-    </w:fldSimple>
+    <w:r>
+      <w:fldChar w:fldCharType="begin"/>
+    </w:r>
+    <w:r>
+      <w:instrText xml:space="preserve"> DOCPROPERTY "Status" </w:instrText>
+    </w:r>
+    <w:r>
+      <w:fldChar w:fldCharType="separate"/>
+    </w:r>
+    <w:r>
+      <w:instrText>draft</w:instrText>
+    </w:r>
+    <w:r>
+      <w:fldChar w:fldCharType="end"/>
+    </w:r>
     <w:r>
       <w:instrText xml:space="preserve"> = "draft" " (</w:instrText>
     </w:r>
@@ -7466,7 +7659,7 @@
       <w:fldChar w:fldCharType="separate"/>
     </w:r>
     <w:r>
-      <w:t>Revision: 1.0</w:t>
+      <w:t>Revision: 1.1</w:t>
     </w:r>
     <w:r>
       <w:rPr>
@@ -7496,11 +7689,21 @@
     <w:pPr>
       <w:pStyle w:val="Footer"/>
     </w:pPr>
-    <w:fldSimple w:instr=" DOCPROPERTY &quot;Title&quot; ">
-      <w:r>
-        <w:t>SIF3 Training Exercises - Java</w:t>
-      </w:r>
-    </w:fldSimple>
+    <w:r>
+      <w:fldChar w:fldCharType="begin"/>
+    </w:r>
+    <w:r>
+      <w:instrText xml:space="preserve"> DOCPROPERTY "Title" </w:instrText>
+    </w:r>
+    <w:r>
+      <w:fldChar w:fldCharType="separate"/>
+    </w:r>
+    <w:r>
+      <w:t>SIF3 Training Exercises - Java</w:t>
+    </w:r>
+    <w:r>
+      <w:fldChar w:fldCharType="end"/>
+    </w:r>
     <w:r>
       <w:tab/>
     </w:r>
@@ -7517,7 +7720,7 @@
       <w:fldChar w:fldCharType="separate"/>
     </w:r>
     <w:r>
-      <w:t>Oct 2014</w:t>
+      <w:t>Dec 2015</w:t>
     </w:r>
     <w:r>
       <w:fldChar w:fldCharType="end"/>
@@ -7544,7 +7747,7 @@
       <w:rPr>
         <w:noProof/>
       </w:rPr>
-      <w:t>3</w:t>
+      <w:t>11</w:t>
     </w:r>
     <w:r>
       <w:fldChar w:fldCharType="end"/>
@@ -7552,14 +7755,27 @@
     <w:r>
       <w:t xml:space="preserve"> of </w:t>
     </w:r>
-    <w:fldSimple w:instr=" NUMPAGES ">
-      <w:r>
-        <w:rPr>
-          <w:noProof/>
-        </w:rPr>
-        <w:t>11</w:t>
-      </w:r>
-    </w:fldSimple>
+    <w:r>
+      <w:fldChar w:fldCharType="begin"/>
+    </w:r>
+    <w:r>
+      <w:instrText xml:space="preserve"> NUMPAGES </w:instrText>
+    </w:r>
+    <w:r>
+      <w:fldChar w:fldCharType="separate"/>
+    </w:r>
+    <w:r>
+      <w:rPr>
+        <w:noProof/>
+      </w:rPr>
+      <w:t>11</w:t>
+    </w:r>
+    <w:r>
+      <w:rPr>
+        <w:noProof/>
+      </w:rPr>
+      <w:fldChar w:fldCharType="end"/>
+    </w:r>
     <w:r>
       <w:rPr>
         <w:noProof/>
@@ -7567,7 +7783,7 @@
       <mc:AlternateContent>
         <mc:Choice Requires="wps">
           <w:drawing>
-            <wp:anchor distT="0" distB="0" distL="114300" distR="114300" simplePos="0" relativeHeight="251656192" behindDoc="0" locked="1" layoutInCell="0" allowOverlap="0" wp14:anchorId="413CBEE7" wp14:editId="52748A32">
+            <wp:anchor distT="0" distB="0" distL="114300" distR="114300" simplePos="0" relativeHeight="251656192" behindDoc="0" locked="1" layoutInCell="0" allowOverlap="0" wp14:anchorId="2278A13D" wp14:editId="08CE75AF">
               <wp:simplePos x="0" y="0"/>
               <wp:positionH relativeFrom="page">
                 <wp:posOffset>900430</wp:posOffset>
@@ -7741,11 +7957,21 @@
         </mc:Fallback>
       </mc:AlternateContent>
     </w:r>
-    <w:fldSimple w:instr=" DOCPROPERTY &quot;SystemTitle&quot; ">
-      <w:r>
-        <w:t>SIF3 Training Exercises</w:t>
-      </w:r>
-    </w:fldSimple>
+    <w:r>
+      <w:fldChar w:fldCharType="begin"/>
+    </w:r>
+    <w:r>
+      <w:instrText xml:space="preserve"> DOCPROPERTY "SystemTitle" </w:instrText>
+    </w:r>
+    <w:r>
+      <w:fldChar w:fldCharType="separate"/>
+    </w:r>
+    <w:r>
+      <w:t>SIF3 Training Exercises</w:t>
+    </w:r>
+    <w:r>
+      <w:fldChar w:fldCharType="end"/>
+    </w:r>
     <w:r>
       <w:tab/>
     </w:r>
@@ -7950,11 +8176,21 @@
     <w:r>
       <w:tab/>
     </w:r>
-    <w:fldSimple w:instr=" DOCPROPERTY &quot;SystemTitle&quot; ">
-      <w:r>
-        <w:t>SIF3 Training Exercises</w:t>
-      </w:r>
-    </w:fldSimple>
+    <w:r>
+      <w:fldChar w:fldCharType="begin"/>
+    </w:r>
+    <w:r>
+      <w:instrText xml:space="preserve"> DOCPROPERTY "SystemTitle" </w:instrText>
+    </w:r>
+    <w:r>
+      <w:fldChar w:fldCharType="separate"/>
+    </w:r>
+    <w:r>
+      <w:t>SIF3 Training Exercises</w:t>
+    </w:r>
+    <w:r>
+      <w:fldChar w:fldCharType="end"/>
+    </w:r>
   </w:p>
 </w:hdr>
 </file>
@@ -16023,7 +16259,7 @@
 </file>
 
 <file path=customXml/itemProps1.xml><?xml version="1.0" encoding="utf-8"?>
-<ds:datastoreItem xmlns:ds="http://schemas.openxmlformats.org/officeDocument/2006/customXml" ds:itemID="{534DD31C-5882-4332-8FA3-DCE7808BA406}">
+<ds:datastoreItem xmlns:ds="http://schemas.openxmlformats.org/officeDocument/2006/customXml" ds:itemID="{8D4A06D9-8BB4-459E-B90E-5453DE88349F}">
   <ds:schemaRefs>
     <ds:schemaRef ds:uri="http://schemas.openxmlformats.org/officeDocument/2006/bibliography"/>
   </ds:schemaRefs>

</xml_diff>